<commit_message>
add all-in-one script, add new report
</commit_message>
<xml_diff>
--- a/report/SVM脑电波分类实验报告.docx
+++ b/report/SVM脑电波分类实验报告.docx
@@ -1,6 +1,6 @@
 
 <file path=word/document.xml><?xml version="1.0" encoding="utf-8"?>
-<w:document xmlns:wpc="http://schemas.microsoft.com/office/word/2010/wordprocessingCanvas" xmlns:cx="http://schemas.microsoft.com/office/drawing/2014/chartex" xmlns:cx1="http://schemas.microsoft.com/office/drawing/2015/9/8/chartex" xmlns:mc="http://schemas.openxmlformats.org/markup-compatibility/2006" xmlns:o="urn:schemas-microsoft-com:office:office" xmlns:r="http://schemas.openxmlformats.org/officeDocument/2006/relationships" xmlns:m="http://schemas.openxmlformats.org/officeDocument/2006/math" xmlns:v="urn:schemas-microsoft-com:vml" xmlns:wp14="http://schemas.microsoft.com/office/word/2010/wordprocessingDrawing" xmlns:wp="http://schemas.openxmlformats.org/drawingml/2006/wordprocessingDrawing" xmlns:w10="urn:schemas-microsoft-com:office:word" xmlns:w="http://schemas.openxmlformats.org/wordprocessingml/2006/main" xmlns:w14="http://schemas.microsoft.com/office/word/2010/wordml" xmlns:w15="http://schemas.microsoft.com/office/word/2012/wordml" xmlns:w16se="http://schemas.microsoft.com/office/word/2015/wordml/symex" xmlns:wpg="http://schemas.microsoft.com/office/word/2010/wordprocessingGroup" xmlns:wpi="http://schemas.microsoft.com/office/word/2010/wordprocessingInk" xmlns:wne="http://schemas.microsoft.com/office/word/2006/wordml" xmlns:wps="http://schemas.microsoft.com/office/word/2010/wordprocessingShape" mc:Ignorable="w14 w15 w16se wp14">
+<w:document xmlns:wpc="http://schemas.microsoft.com/office/word/2010/wordprocessingCanvas" xmlns:cx="http://schemas.microsoft.com/office/drawing/2014/chartex" xmlns:mc="http://schemas.openxmlformats.org/markup-compatibility/2006" xmlns:o="urn:schemas-microsoft-com:office:office" xmlns:r="http://schemas.openxmlformats.org/officeDocument/2006/relationships" xmlns:m="http://schemas.openxmlformats.org/officeDocument/2006/math" xmlns:v="urn:schemas-microsoft-com:vml" xmlns:wp14="http://schemas.microsoft.com/office/word/2010/wordprocessingDrawing" xmlns:wp="http://schemas.openxmlformats.org/drawingml/2006/wordprocessingDrawing" xmlns:w10="urn:schemas-microsoft-com:office:word" xmlns:w="http://schemas.openxmlformats.org/wordprocessingml/2006/main" xmlns:w14="http://schemas.microsoft.com/office/word/2010/wordml" xmlns:w15="http://schemas.microsoft.com/office/word/2012/wordml" xmlns:w16se="http://schemas.microsoft.com/office/word/2015/wordml/symex" xmlns:wpg="http://schemas.microsoft.com/office/word/2010/wordprocessingGroup" xmlns:wpi="http://schemas.microsoft.com/office/word/2010/wordprocessingInk" xmlns:wne="http://schemas.microsoft.com/office/word/2006/wordml" xmlns:wps="http://schemas.microsoft.com/office/word/2010/wordprocessingShape" mc:Ignorable="w14 w15 w16se wp14">
   <w:body>
     <w:p>
       <w:pPr>
@@ -14,8 +14,10 @@
           <w:rFonts w:hint="eastAsia"/>
           <w:sz w:val="32"/>
         </w:rPr>
-        <w:t>贝叶斯判决</w:t>
-      </w:r>
+        <w:t>SVM</w:t>
+      </w:r>
+      <w:bookmarkStart w:id="0" w:name="_GoBack"/>
+      <w:bookmarkEnd w:id="0"/>
       <w:r>
         <w:rPr>
           <w:rFonts w:hint="eastAsia"/>
@@ -80,21 +82,7 @@
         <w:rPr>
           <w:rFonts w:hint="eastAsia"/>
         </w:rPr>
-        <w:t>训练数据，训练多类支持向量机。再利用该支持</w:t>
-      </w:r>
-      <w:proofErr w:type="gramStart"/>
-      <w:r>
-        <w:rPr>
-          <w:rFonts w:hint="eastAsia"/>
-        </w:rPr>
-        <w:t>向量机预测</w:t>
-      </w:r>
-      <w:proofErr w:type="gramEnd"/>
-      <w:r>
-        <w:rPr>
-          <w:rFonts w:hint="eastAsia"/>
-        </w:rPr>
-        <w:t>第二十个人的脑电波采样数据对应的睡眠阶段。将预测结果和真实</w:t>
+        <w:t>训练数据，训练多类支持向量机。再利用该支持向量机预测第二十个人的脑电波采样数据对应的睡眠阶段。将预测结果和真实</w:t>
       </w:r>
       <w:r>
         <w:rPr>
@@ -311,7 +299,6 @@
         </w:rPr>
         <w:t>)和测试数据(</w:t>
       </w:r>
-      <w:proofErr w:type="spellStart"/>
       <w:r>
         <w:rPr>
           <w:rStyle w:val="a5"/>
@@ -330,14 +317,12 @@
         </w:rPr>
         <w:t>st_sample</w:t>
       </w:r>
-      <w:proofErr w:type="spellEnd"/>
       <w:r>
         <w:rPr>
           <w:rFonts w:hint="eastAsia"/>
         </w:rPr>
         <w:t xml:space="preserve">, </w:t>
       </w:r>
-      <w:proofErr w:type="spellStart"/>
       <w:r>
         <w:rPr>
           <w:rStyle w:val="a5"/>
@@ -347,7 +332,6 @@
         </w:rPr>
         <w:t>test_label</w:t>
       </w:r>
-      <w:proofErr w:type="spellEnd"/>
       <w:r>
         <w:t>)</w:t>
       </w:r>
@@ -403,35 +387,7 @@
         <w:rPr>
           <w:rFonts w:hint="eastAsia"/>
         </w:rPr>
-        <w:t>得到频谱的轴对称特性，将特征的维度减小了一半，</w:t>
-      </w:r>
-      <w:proofErr w:type="gramStart"/>
-      <w:r>
-        <w:rPr>
-          <w:rFonts w:hint="eastAsia"/>
-        </w:rPr>
-        <w:t>即最终</w:t>
-      </w:r>
-      <w:proofErr w:type="gramEnd"/>
-      <w:r>
-        <w:rPr>
-          <w:rFonts w:hint="eastAsia"/>
-        </w:rPr>
-        <w:t>得到500</w:t>
-      </w:r>
-      <w:proofErr w:type="gramStart"/>
-      <w:r>
-        <w:rPr>
-          <w:rFonts w:hint="eastAsia"/>
-        </w:rPr>
-        <w:t>维特征</w:t>
-      </w:r>
-      <w:proofErr w:type="gramEnd"/>
-      <w:r>
-        <w:rPr>
-          <w:rFonts w:hint="eastAsia"/>
-        </w:rPr>
-        <w:t>的数据进行后续处理。</w:t>
+        <w:t>得到频谱的轴对称特性，将特征的维度减小了一半，即最终得到500维特征的数据进行后续处理。</w:t>
       </w:r>
     </w:p>
     <w:p>
@@ -521,7 +477,6 @@
         <w:lastRenderedPageBreak/>
         <w:t>将利用</w:t>
       </w:r>
-      <w:proofErr w:type="spellStart"/>
       <w:r>
         <w:rPr>
           <w:rStyle w:val="a5"/>
@@ -531,26 +486,11 @@
         </w:rPr>
         <w:t>semilogy</w:t>
       </w:r>
-      <w:proofErr w:type="spellEnd"/>
-      <w:r>
-        <w:rPr>
-          <w:rFonts w:hint="eastAsia"/>
-        </w:rPr>
-        <w:t>函数将y轴转换为对数坐标形式（见下图），可以看出，函数</w:t>
-      </w:r>
-      <w:proofErr w:type="gramStart"/>
-      <w:r>
-        <w:rPr>
-          <w:rFonts w:hint="eastAsia"/>
-        </w:rPr>
-        <w:t>图象</w:t>
-      </w:r>
-      <w:proofErr w:type="gramEnd"/>
-      <w:r>
-        <w:rPr>
-          <w:rFonts w:hint="eastAsia"/>
-        </w:rPr>
-        <w:t>在x坐标为250附近有一个较明显的斜率变化。</w:t>
+      <w:r>
+        <w:rPr>
+          <w:rFonts w:hint="eastAsia"/>
+        </w:rPr>
+        <w:t>函数将y轴转换为对数坐标形式（见下图），可以看出，函数图象在x坐标为250附近有一个较明显的斜率变化。</w:t>
       </w:r>
     </w:p>
     <w:p>
@@ -620,27 +560,13 @@
         <w:rPr>
           <w:rFonts w:hint="eastAsia"/>
         </w:rPr>
-        <w:t>因此对数据</w:t>
-      </w:r>
-      <w:proofErr w:type="gramStart"/>
-      <w:r>
-        <w:rPr>
-          <w:rFonts w:hint="eastAsia"/>
-        </w:rPr>
-        <w:t>进一步降维</w:t>
-      </w:r>
-      <w:r>
-        <w:rPr>
-          <w:rFonts w:hint="eastAsia"/>
-        </w:rPr>
-        <w:t>到</w:t>
-      </w:r>
-      <w:proofErr w:type="gramEnd"/>
-      <w:r>
-        <w:rPr>
-          <w:rFonts w:hint="eastAsia"/>
-        </w:rPr>
-        <w:t>250维。</w:t>
+        <w:t>因此对数据进一步降维</w:t>
+      </w:r>
+      <w:r>
+        <w:rPr>
+          <w:rFonts w:hint="eastAsia"/>
+        </w:rPr>
+        <w:t>到250维。</w:t>
       </w:r>
     </w:p>
     <w:p>
@@ -677,21 +603,7 @@
         <w:rPr>
           <w:rFonts w:hint="eastAsia"/>
         </w:rPr>
-        <w:t>不同</w:t>
-      </w:r>
-      <w:proofErr w:type="gramStart"/>
-      <w:r>
-        <w:rPr>
-          <w:rFonts w:hint="eastAsia"/>
-        </w:rPr>
-        <w:t>于之前</w:t>
-      </w:r>
-      <w:proofErr w:type="gramEnd"/>
-      <w:r>
-        <w:rPr>
-          <w:rFonts w:hint="eastAsia"/>
-        </w:rPr>
-        <w:t>贝叶斯判决实验中简单地规整化（减去均值）后直接做PCA，本次实验考虑先对各个特征做标准正态化(</w:t>
+        <w:t>不同于之前贝叶斯判决实验中简单地规整化（减去均值）后直接做PCA，本次实验考虑先对各个特征做标准正态化(</w:t>
       </w:r>
       <w:r>
         <w:t>normalize</w:t>
@@ -846,21 +758,7 @@
         <w:rPr>
           <w:rFonts w:hint="eastAsia"/>
         </w:rPr>
-        <w:t>)。以PCA</w:t>
-      </w:r>
-      <w:proofErr w:type="gramStart"/>
-      <w:r>
-        <w:rPr>
-          <w:rFonts w:hint="eastAsia"/>
-        </w:rPr>
-        <w:t>降维后</w:t>
-      </w:r>
-      <w:proofErr w:type="gramEnd"/>
-      <w:r>
-        <w:rPr>
-          <w:rFonts w:hint="eastAsia"/>
-        </w:rPr>
-        <w:t>的第一个分量为例（见下图），</w:t>
+        <w:t>)。以PCA降维后的第一个分量为例（见下图），</w:t>
       </w:r>
       <w:r>
         <w:rPr>
@@ -890,7 +788,6 @@
         </w:rPr>
         <w:t>移除异常值的操作由</w:t>
       </w:r>
-      <w:proofErr w:type="spellStart"/>
       <w:r>
         <w:rPr>
           <w:rStyle w:val="a5"/>
@@ -900,7 +797,6 @@
         </w:rPr>
         <w:t>filter.m</w:t>
       </w:r>
-      <w:proofErr w:type="spellEnd"/>
       <w:r>
         <w:rPr>
           <w:rFonts w:hint="eastAsia"/>
@@ -1143,19 +1039,11 @@
           <w:t>LIBSVM</w:t>
         </w:r>
       </w:hyperlink>
-      <w:proofErr w:type="gramStart"/>
-      <w:r>
-        <w:rPr>
-          <w:rFonts w:hint="eastAsia"/>
-        </w:rPr>
-        <w:t>库完成支持向量机相关</w:t>
-      </w:r>
-      <w:proofErr w:type="gramEnd"/>
-      <w:r>
-        <w:rPr>
-          <w:rFonts w:hint="eastAsia"/>
-        </w:rPr>
-        <w:t>操作。</w:t>
+      <w:r>
+        <w:rPr>
+          <w:rFonts w:hint="eastAsia"/>
+        </w:rPr>
+        <w:t>库完成支持向量机相关操作。</w:t>
       </w:r>
     </w:p>
     <w:p>
@@ -2214,8 +2102,6 @@
       <w:r>
         <w:tab/>
       </w:r>
-      <w:bookmarkStart w:id="0" w:name="_GoBack"/>
-      <w:bookmarkEnd w:id="0"/>
     </w:p>
     <w:p/>
     <w:sectPr>
@@ -2229,7 +2115,7 @@
 </file>
 
 <file path=word/numbering.xml><?xml version="1.0" encoding="utf-8"?>
-<w:numbering xmlns:wpc="http://schemas.microsoft.com/office/word/2010/wordprocessingCanvas" xmlns:cx="http://schemas.microsoft.com/office/drawing/2014/chartex" xmlns:cx1="http://schemas.microsoft.com/office/drawing/2015/9/8/chartex" xmlns:mc="http://schemas.openxmlformats.org/markup-compatibility/2006" xmlns:o="urn:schemas-microsoft-com:office:office" xmlns:r="http://schemas.openxmlformats.org/officeDocument/2006/relationships" xmlns:m="http://schemas.openxmlformats.org/officeDocument/2006/math" xmlns:v="urn:schemas-microsoft-com:vml" xmlns:wp14="http://schemas.microsoft.com/office/word/2010/wordprocessingDrawing" xmlns:wp="http://schemas.openxmlformats.org/drawingml/2006/wordprocessingDrawing" xmlns:w10="urn:schemas-microsoft-com:office:word" xmlns:w="http://schemas.openxmlformats.org/wordprocessingml/2006/main" xmlns:w14="http://schemas.microsoft.com/office/word/2010/wordml" xmlns:w15="http://schemas.microsoft.com/office/word/2012/wordml" xmlns:w16se="http://schemas.microsoft.com/office/word/2015/wordml/symex" xmlns:wpg="http://schemas.microsoft.com/office/word/2010/wordprocessingGroup" xmlns:wpi="http://schemas.microsoft.com/office/word/2010/wordprocessingInk" xmlns:wne="http://schemas.microsoft.com/office/word/2006/wordml" xmlns:wps="http://schemas.microsoft.com/office/word/2010/wordprocessingShape" mc:Ignorable="w14 w15 w16se wp14">
+<w:numbering xmlns:wpc="http://schemas.microsoft.com/office/word/2010/wordprocessingCanvas" xmlns:cx="http://schemas.microsoft.com/office/drawing/2014/chartex" xmlns:mc="http://schemas.openxmlformats.org/markup-compatibility/2006" xmlns:o="urn:schemas-microsoft-com:office:office" xmlns:r="http://schemas.openxmlformats.org/officeDocument/2006/relationships" xmlns:m="http://schemas.openxmlformats.org/officeDocument/2006/math" xmlns:v="urn:schemas-microsoft-com:vml" xmlns:wp14="http://schemas.microsoft.com/office/word/2010/wordprocessingDrawing" xmlns:wp="http://schemas.openxmlformats.org/drawingml/2006/wordprocessingDrawing" xmlns:w10="urn:schemas-microsoft-com:office:word" xmlns:w="http://schemas.openxmlformats.org/wordprocessingml/2006/main" xmlns:w14="http://schemas.microsoft.com/office/word/2010/wordml" xmlns:w15="http://schemas.microsoft.com/office/word/2012/wordml" xmlns:w16se="http://schemas.microsoft.com/office/word/2015/wordml/symex" xmlns:wpg="http://schemas.microsoft.com/office/word/2010/wordprocessingGroup" xmlns:wpi="http://schemas.microsoft.com/office/word/2010/wordprocessingInk" xmlns:wne="http://schemas.microsoft.com/office/word/2006/wordml" xmlns:wps="http://schemas.microsoft.com/office/word/2010/wordprocessingShape" mc:Ignorable="w14 w15 w16se wp14">
   <w:abstractNum w:abstractNumId="0" w15:restartNumberingAfterBreak="0">
     <w:nsid w:val="00434B12"/>
     <w:multiLevelType w:val="hybridMultilevel"/>

</xml_diff>